<commit_message>
Doch noch nicht alles fertig
</commit_message>
<xml_diff>
--- a/Dokumente/M318_Dokumentation_Florian_Stettler.docx
+++ b/Dokumente/M318_Dokumentation_Florian_Stettler.docx
@@ -469,7 +469,11 @@
     <w:sdt>
       <w:sdtPr>
         <w:rPr>
-          <w:rFonts w:cs="Arial"/>
+          <w:rFonts w:asciiTheme="minorHAnsi" w:eastAsiaTheme="minorHAnsi" w:hAnsiTheme="minorHAnsi" w:cs="Arial"/>
+          <w:color w:val="auto"/>
+          <w:sz w:val="22"/>
+          <w:szCs w:val="22"/>
+          <w:lang w:val="de-DE" w:eastAsia="en-US"/>
         </w:rPr>
         <w:id w:val="505475062"/>
         <w:docPartObj>
@@ -479,13 +483,8 @@
       </w:sdtPr>
       <w:sdtEndPr>
         <w:rPr>
-          <w:rFonts w:eastAsiaTheme="minorHAnsi"/>
           <w:b/>
           <w:bCs/>
-          <w:color w:val="auto"/>
-          <w:sz w:val="22"/>
-          <w:szCs w:val="22"/>
-          <w:lang w:eastAsia="en-US"/>
         </w:rPr>
       </w:sdtEndPr>
       <w:sdtContent>
@@ -3968,23 +3967,7 @@
           <w:rFonts w:ascii="Arial" w:hAnsi="Arial" w:cs="Arial"/>
           <w:lang w:val="de-CH"/>
         </w:rPr>
-        <w:t xml:space="preserve">Wie bei der Hauptseite, hat es auch Unterhalb der </w:t>
-      </w:r>
-      <w:proofErr w:type="gramStart"/>
-      <w:r>
-        <w:rPr>
-          <w:rFonts w:ascii="Arial" w:hAnsi="Arial" w:cs="Arial"/>
-          <w:lang w:val="de-CH"/>
-        </w:rPr>
-        <w:t>TextBox</w:t>
-      </w:r>
-      <w:proofErr w:type="gramEnd"/>
-      <w:r>
-        <w:rPr>
-          <w:rFonts w:ascii="Arial" w:hAnsi="Arial" w:cs="Arial"/>
-          <w:lang w:val="de-CH"/>
-        </w:rPr>
-        <w:t xml:space="preserve"> um den Ort einzugeben noch eine ListBox, die ebenfalls ausgeblendet ist und nur bei der Suche nach Stationen eingeblendet wird.</w:t>
+        <w:t>Wie bei der Hauptseite, hat es auch Unterhalb der TextBox um den Ort einzugeben noch eine ListBox, die ebenfalls ausgeblendet ist und nur bei der Suche nach Stationen eingeblendet wird.</w:t>
       </w:r>
     </w:p>
     <w:p>
@@ -4083,21 +4066,7 @@
         <w:rPr>
           <w:rFonts w:ascii="Arial" w:hAnsi="Arial" w:cs="Arial"/>
         </w:rPr>
-        <w:t xml:space="preserve"> und nicht wie im Mockup einfach so </w:t>
-      </w:r>
-      <w:proofErr w:type="gramStart"/>
-      <w:r>
-        <w:rPr>
-          <w:rFonts w:ascii="Arial" w:hAnsi="Arial" w:cs="Arial"/>
-        </w:rPr>
-        <w:t>auf dem Form</w:t>
-      </w:r>
-      <w:proofErr w:type="gramEnd"/>
-      <w:r>
-        <w:rPr>
-          <w:rFonts w:ascii="Arial" w:hAnsi="Arial" w:cs="Arial"/>
-        </w:rPr>
-        <w:t>.</w:t>
+        <w:t xml:space="preserve"> und nicht wie im Mockup einfach so auf dem Form.</w:t>
       </w:r>
     </w:p>
     <w:p>
@@ -5028,21 +4997,7 @@
               <w:rPr>
                 <w:rFonts w:ascii="Arial" w:hAnsi="Arial" w:cs="Arial"/>
               </w:rPr>
-              <w:t xml:space="preserve">Der Benutzer möchte 4-5 Verbindungen </w:t>
-            </w:r>
-            <w:proofErr w:type="gramStart"/>
-            <w:r>
-              <w:rPr>
-                <w:rFonts w:ascii="Arial" w:hAnsi="Arial" w:cs="Arial"/>
-              </w:rPr>
-              <w:t>von der Start</w:t>
-            </w:r>
-            <w:proofErr w:type="gramEnd"/>
-            <w:r>
-              <w:rPr>
-                <w:rFonts w:ascii="Arial" w:hAnsi="Arial" w:cs="Arial"/>
-              </w:rPr>
-              <w:t xml:space="preserve"> zur Endstation angezeigt bekommen</w:t>
+              <w:t>Der Benutzer möchte 4-5 Verbindungen von der Start zur Endstation angezeigt bekommen</w:t>
             </w:r>
           </w:p>
         </w:tc>
@@ -5742,21 +5697,7 @@
               <w:rPr>
                 <w:rFonts w:ascii="Arial" w:hAnsi="Arial" w:cs="Arial"/>
               </w:rPr>
-              <w:t xml:space="preserve">Die Person möchte </w:t>
-            </w:r>
-            <w:proofErr w:type="gramStart"/>
-            <w:r>
-              <w:rPr>
-                <w:rFonts w:ascii="Arial" w:hAnsi="Arial" w:cs="Arial"/>
-              </w:rPr>
-              <w:t>eine Zug</w:t>
-            </w:r>
-            <w:proofErr w:type="gramEnd"/>
-            <w:r>
-              <w:rPr>
-                <w:rFonts w:ascii="Arial" w:hAnsi="Arial" w:cs="Arial"/>
-              </w:rPr>
-              <w:t>/Bus Verbindung suchen</w:t>
+              <w:t>Die Person möchte eine Zug/Bus Verbindung suchen</w:t>
             </w:r>
           </w:p>
         </w:tc>
@@ -6615,26 +6556,24 @@
         </w:rPr>
         <w:t>Damit das Programm möglichst keine Fehler hat, sollte es getestet werden. Dafür werden verschiedene Testfälle definiert und anschliessend ausgeführt. Es ist wichtig, dass für jeden Testfall das erwartete Resultat dasselbe ist, wie das tatsächliche Resultat. Das Testing sollte nicht erst am Ende gemacht werden, sondern immer wieder während dem Schreiben des Codes.</w:t>
       </w:r>
-      <w:bookmarkStart w:id="23" w:name="_GoBack"/>
+    </w:p>
+    <w:p>
+      <w:pPr>
+        <w:pStyle w:val="berschrift2"/>
+        <w:rPr>
+          <w:rFonts w:cs="Arial"/>
+          <w:lang w:val="de-CH"/>
+        </w:rPr>
+      </w:pPr>
+      <w:bookmarkStart w:id="23" w:name="_Toc27575558"/>
+      <w:r>
+        <w:rPr>
+          <w:rFonts w:cs="Arial"/>
+          <w:lang w:val="de-CH"/>
+        </w:rPr>
+        <w:t>Testfall 1: Stationen suchen</w:t>
+      </w:r>
       <w:bookmarkEnd w:id="23"/>
-    </w:p>
-    <w:p>
-      <w:pPr>
-        <w:pStyle w:val="berschrift2"/>
-        <w:rPr>
-          <w:rFonts w:cs="Arial"/>
-          <w:lang w:val="de-CH"/>
-        </w:rPr>
-      </w:pPr>
-      <w:bookmarkStart w:id="24" w:name="_Toc27575558"/>
-      <w:r>
-        <w:rPr>
-          <w:rFonts w:cs="Arial"/>
-          <w:lang w:val="de-CH"/>
-        </w:rPr>
-        <w:t>Testfall 1: Stationen suchen</w:t>
-      </w:r>
-      <w:bookmarkEnd w:id="24"/>
     </w:p>
     <w:p>
       <w:pPr>
@@ -7480,7 +7419,7 @@
           <w:lang w:val="de-CH"/>
         </w:rPr>
       </w:pPr>
-      <w:bookmarkStart w:id="25" w:name="_Toc27575559"/>
+      <w:bookmarkStart w:id="24" w:name="_Toc27575559"/>
       <w:r>
         <w:rPr>
           <w:rFonts w:cs="Arial"/>
@@ -7495,7 +7434,7 @@
         </w:rPr>
         <w:t>Gefundene Verbindungen anzeigen</w:t>
       </w:r>
-      <w:bookmarkEnd w:id="25"/>
+      <w:bookmarkEnd w:id="24"/>
     </w:p>
     <w:p>
       <w:pPr>
@@ -8157,7 +8096,7 @@
           <w:lang w:val="de-CH"/>
         </w:rPr>
       </w:pPr>
-      <w:bookmarkStart w:id="26" w:name="_Toc27575560"/>
+      <w:bookmarkStart w:id="25" w:name="_Toc27575560"/>
       <w:r>
         <w:rPr>
           <w:rFonts w:cs="Arial"/>
@@ -8165,7 +8104,7 @@
         </w:rPr>
         <w:t>Testfall 3: Verbindungen ab Station anzeigen</w:t>
       </w:r>
-      <w:bookmarkEnd w:id="26"/>
+      <w:bookmarkEnd w:id="25"/>
     </w:p>
     <w:p>
       <w:pPr>
@@ -8675,7 +8614,7 @@
           <w:lang w:val="de-CH"/>
         </w:rPr>
       </w:pPr>
-      <w:bookmarkStart w:id="27" w:name="_Toc27575561"/>
+      <w:bookmarkStart w:id="26" w:name="_Toc27575561"/>
       <w:r>
         <w:rPr>
           <w:rFonts w:cs="Arial"/>
@@ -8683,7 +8622,7 @@
         </w:rPr>
         <w:t>Testfall 4: Stationen auf Karte anzeigen</w:t>
       </w:r>
-      <w:bookmarkEnd w:id="27"/>
+      <w:bookmarkEnd w:id="26"/>
     </w:p>
     <w:p>
       <w:pPr>
@@ -9193,7 +9132,7 @@
           <w:lang w:val="de-CH"/>
         </w:rPr>
       </w:pPr>
-      <w:bookmarkStart w:id="28" w:name="_Toc27575562"/>
+      <w:bookmarkStart w:id="27" w:name="_Toc27575562"/>
       <w:r>
         <w:rPr>
           <w:rFonts w:cs="Arial"/>
@@ -9201,7 +9140,7 @@
         </w:rPr>
         <w:t>Testfall 5: Auf Karte nach Stationen suchen</w:t>
       </w:r>
-      <w:bookmarkEnd w:id="28"/>
+      <w:bookmarkEnd w:id="27"/>
     </w:p>
     <w:p>
       <w:pPr>
@@ -9862,7 +9801,7 @@
           <w:lang w:val="de-CH"/>
         </w:rPr>
       </w:pPr>
-      <w:bookmarkStart w:id="29" w:name="_Toc27575563"/>
+      <w:bookmarkStart w:id="28" w:name="_Toc27575563"/>
       <w:r>
         <w:rPr>
           <w:rFonts w:cs="Arial"/>
@@ -9870,40 +9809,40 @@
         </w:rPr>
         <w:t>Ergebnis der Tests</w:t>
       </w:r>
+      <w:bookmarkEnd w:id="28"/>
+    </w:p>
+    <w:p>
+      <w:pPr>
+        <w:rPr>
+          <w:rFonts w:ascii="Arial" w:hAnsi="Arial" w:cs="Arial"/>
+          <w:lang w:val="de-CH"/>
+        </w:rPr>
+      </w:pPr>
+      <w:r>
+        <w:rPr>
+          <w:rFonts w:ascii="Arial" w:hAnsi="Arial" w:cs="Arial"/>
+          <w:lang w:val="de-CH"/>
+        </w:rPr>
+        <w:t xml:space="preserve">Alle Tests waren erfolgreich. Alles hat so funktioniert wie ich es erwartet habe und es gab keine Fehler. Grund dafür war auch, dass ich während dem Schreiben des Codes immer wieder die Funktionen getestet habe. Dadurch konnte ich die Fehler immer sofort beheben oder ein Workaround finden. </w:t>
+      </w:r>
+    </w:p>
+    <w:p>
+      <w:pPr>
+        <w:pStyle w:val="berschrift1"/>
+        <w:rPr>
+          <w:rFonts w:cs="Arial"/>
+          <w:lang w:val="de-CH"/>
+        </w:rPr>
+      </w:pPr>
+      <w:bookmarkStart w:id="29" w:name="_Toc27575564"/>
+      <w:r>
+        <w:rPr>
+          <w:rFonts w:cs="Arial"/>
+          <w:lang w:val="de-CH"/>
+        </w:rPr>
+        <w:t>Installationsanleitung</w:t>
+      </w:r>
       <w:bookmarkEnd w:id="29"/>
-    </w:p>
-    <w:p>
-      <w:pPr>
-        <w:rPr>
-          <w:rFonts w:ascii="Arial" w:hAnsi="Arial" w:cs="Arial"/>
-          <w:lang w:val="de-CH"/>
-        </w:rPr>
-      </w:pPr>
-      <w:r>
-        <w:rPr>
-          <w:rFonts w:ascii="Arial" w:hAnsi="Arial" w:cs="Arial"/>
-          <w:lang w:val="de-CH"/>
-        </w:rPr>
-        <w:t xml:space="preserve">Alle Tests waren erfolgreich. Alles hat so funktioniert wie ich es erwartet habe und es gab keine Fehler. Grund dafür war auch, dass ich während dem Schreiben des Codes immer wieder die Funktionen getestet habe. Dadurch konnte ich die Fehler immer sofort beheben oder ein Workaround finden. </w:t>
-      </w:r>
-    </w:p>
-    <w:p>
-      <w:pPr>
-        <w:pStyle w:val="berschrift1"/>
-        <w:rPr>
-          <w:rFonts w:cs="Arial"/>
-          <w:lang w:val="de-CH"/>
-        </w:rPr>
-      </w:pPr>
-      <w:bookmarkStart w:id="30" w:name="_Toc27575564"/>
-      <w:r>
-        <w:rPr>
-          <w:rFonts w:cs="Arial"/>
-          <w:lang w:val="de-CH"/>
-        </w:rPr>
-        <w:t>Installationsanleitung</w:t>
-      </w:r>
-      <w:bookmarkEnd w:id="30"/>
     </w:p>
     <w:p>
       <w:pPr>
@@ -9972,8 +9911,24 @@
           <w:rFonts w:ascii="Arial" w:hAnsi="Arial" w:cs="Arial"/>
           <w:lang w:val="de-CH"/>
         </w:rPr>
-        <w:t xml:space="preserve">Um das Programm «ÖV-Fahrplan» zu installieren, öffnen Sie die Datei «setup.exe». </w:t>
-      </w:r>
+        <w:t>Um das Programm «ÖV-Fahrplan» zu installieren, öffnen Sie die Datei «</w:t>
+      </w:r>
+      <w:r>
+        <w:rPr>
+          <w:rFonts w:ascii="Arial" w:hAnsi="Arial" w:cs="Arial"/>
+          <w:lang w:val="de-CH"/>
+        </w:rPr>
+        <w:t>ÖV-Fahrplan.msi</w:t>
+      </w:r>
+      <w:r>
+        <w:rPr>
+          <w:rFonts w:ascii="Arial" w:hAnsi="Arial" w:cs="Arial"/>
+          <w:lang w:val="de-CH"/>
+        </w:rPr>
+        <w:t xml:space="preserve">». </w:t>
+      </w:r>
+      <w:bookmarkStart w:id="30" w:name="_GoBack"/>
+      <w:bookmarkEnd w:id="30"/>
     </w:p>
     <w:p>
       <w:pPr>
@@ -11151,39 +11106,12 @@
   </w:num>
   <w:num w:numId="3">
     <w:abstractNumId w:val="3"/>
-    <w:lvlOverride w:ilvl="0"/>
-    <w:lvlOverride w:ilvl="1"/>
-    <w:lvlOverride w:ilvl="2"/>
-    <w:lvlOverride w:ilvl="3"/>
-    <w:lvlOverride w:ilvl="4"/>
-    <w:lvlOverride w:ilvl="5"/>
-    <w:lvlOverride w:ilvl="6"/>
-    <w:lvlOverride w:ilvl="7"/>
-    <w:lvlOverride w:ilvl="8"/>
   </w:num>
   <w:num w:numId="4">
     <w:abstractNumId w:val="1"/>
-    <w:lvlOverride w:ilvl="0"/>
-    <w:lvlOverride w:ilvl="1"/>
-    <w:lvlOverride w:ilvl="2"/>
-    <w:lvlOverride w:ilvl="3"/>
-    <w:lvlOverride w:ilvl="4"/>
-    <w:lvlOverride w:ilvl="5"/>
-    <w:lvlOverride w:ilvl="6"/>
-    <w:lvlOverride w:ilvl="7"/>
-    <w:lvlOverride w:ilvl="8"/>
   </w:num>
   <w:num w:numId="5">
     <w:abstractNumId w:val="4"/>
-    <w:lvlOverride w:ilvl="0"/>
-    <w:lvlOverride w:ilvl="1"/>
-    <w:lvlOverride w:ilvl="2"/>
-    <w:lvlOverride w:ilvl="3"/>
-    <w:lvlOverride w:ilvl="4"/>
-    <w:lvlOverride w:ilvl="5"/>
-    <w:lvlOverride w:ilvl="6"/>
-    <w:lvlOverride w:ilvl="7"/>
-    <w:lvlOverride w:ilvl="8"/>
   </w:num>
   <w:num w:numId="6">
     <w:abstractNumId w:val="6"/>
@@ -12312,7 +12240,7 @@
 </file>
 
 <file path=customXml/itemProps1.xml><?xml version="1.0" encoding="utf-8"?>
-<ds:datastoreItem xmlns:ds="http://schemas.openxmlformats.org/officeDocument/2006/customXml" ds:itemID="{67446D16-4CD2-4313-B23D-56B680CE1F56}">
+<ds:datastoreItem xmlns:ds="http://schemas.openxmlformats.org/officeDocument/2006/customXml" ds:itemID="{DBFF496D-009B-4B71-A0CD-423A9E074917}">
   <ds:schemaRefs>
     <ds:schemaRef ds:uri="http://schemas.openxmlformats.org/officeDocument/2006/bibliography"/>
   </ds:schemaRefs>

</xml_diff>